<commit_message>
Notre premier etape dans le cdc
</commit_message>
<xml_diff>
--- a/Cahier de charge.docx
+++ b/Cahier de charge.docx
@@ -25,8 +25,6 @@
         </w:rPr>
         <w:t>Cahier de charge</w:t>
       </w:r>
-      <w:bookmarkStart w:id="0" w:name="_GoBack"/>
-      <w:bookmarkEnd w:id="0"/>
     </w:p>
     <w:p>
       <w:pPr>
@@ -46,17 +44,15 @@
           <w:ilvl w:val="0"/>
           <w:numId w:val="1"/>
         </w:numPr>
-      </w:pPr>
-      <w:r>
-        <w:t xml:space="preserve">Votre </w:t>
-      </w:r>
-      <w:proofErr w:type="spellStart"/>
-      <w:r>
-        <w:t>Activité</w:t>
-      </w:r>
-      <w:proofErr w:type="spellEnd"/>
-      <w:r>
-        <w:t xml:space="preserve"> :</w:t>
+        <w:rPr>
+          <w:lang w:val="fr-FR"/>
+        </w:rPr>
+      </w:pPr>
+      <w:r>
+        <w:rPr>
+          <w:lang w:val="fr-FR"/>
+        </w:rPr>
+        <w:t>Votre Activité :</w:t>
       </w:r>
     </w:p>
     <w:p>
@@ -99,17 +95,15 @@
           <w:ilvl w:val="0"/>
           <w:numId w:val="1"/>
         </w:numPr>
-      </w:pPr>
-      <w:r>
-        <w:t xml:space="preserve">Votre </w:t>
-      </w:r>
-      <w:proofErr w:type="spellStart"/>
-      <w:r>
-        <w:t>Entreprise</w:t>
-      </w:r>
-      <w:proofErr w:type="spellEnd"/>
-      <w:r>
-        <w:t xml:space="preserve"> :</w:t>
+        <w:rPr>
+          <w:lang w:val="fr-FR"/>
+        </w:rPr>
+      </w:pPr>
+      <w:r>
+        <w:rPr>
+          <w:lang w:val="fr-FR"/>
+        </w:rPr>
+        <w:t>Votre Entreprise :</w:t>
       </w:r>
     </w:p>
     <w:p>
@@ -118,35 +112,21 @@
           <w:ilvl w:val="1"/>
           <w:numId w:val="1"/>
         </w:numPr>
-      </w:pPr>
-      <w:proofErr w:type="spellStart"/>
-      <w:r>
-        <w:t>Nombre</w:t>
-      </w:r>
-      <w:proofErr w:type="spellEnd"/>
-      <w:r>
-        <w:t xml:space="preserve"> de </w:t>
-      </w:r>
-      <w:proofErr w:type="spellStart"/>
-      <w:proofErr w:type="gramStart"/>
-      <w:r>
-        <w:t>Salariés</w:t>
-      </w:r>
-      <w:proofErr w:type="spellEnd"/>
-      <w:r>
-        <w:t xml:space="preserve"> :</w:t>
-      </w:r>
-      <w:proofErr w:type="gramEnd"/>
-      <w:r>
-        <w:t xml:space="preserve"> 200 </w:t>
-      </w:r>
-      <w:proofErr w:type="spellStart"/>
-      <w:r>
-        <w:t>employés</w:t>
-      </w:r>
-      <w:proofErr w:type="spellEnd"/>
-      <w:r>
-        <w:t>.</w:t>
+        <w:rPr>
+          <w:lang w:val="fr-FR"/>
+        </w:rPr>
+      </w:pPr>
+      <w:r>
+        <w:rPr>
+          <w:lang w:val="fr-FR"/>
+        </w:rPr>
+        <w:t xml:space="preserve">Nombre de Salariés : 200 </w:t>
+      </w:r>
+      <w:r>
+        <w:rPr>
+          <w:lang w:val="fr-FR"/>
+        </w:rPr>
+        <w:t>employés.</w:t>
       </w:r>
     </w:p>
     <w:p>
@@ -172,38 +152,27 @@
           <w:ilvl w:val="1"/>
           <w:numId w:val="1"/>
         </w:numPr>
-      </w:pPr>
-      <w:r>
-        <w:t xml:space="preserve">Chiffre </w:t>
-      </w:r>
-      <w:proofErr w:type="spellStart"/>
-      <w:proofErr w:type="gramStart"/>
-      <w:r>
-        <w:t>d'Affaires</w:t>
-      </w:r>
-      <w:proofErr w:type="spellEnd"/>
-      <w:r>
-        <w:t xml:space="preserve"> :</w:t>
-      </w:r>
-      <w:proofErr w:type="gramEnd"/>
-      <w:r>
-        <w:t xml:space="preserve"> 100 </w:t>
-      </w:r>
-      <w:proofErr w:type="spellStart"/>
-      <w:r>
-        <w:t>millions</w:t>
-      </w:r>
-      <w:proofErr w:type="spellEnd"/>
-      <w:r>
-        <w:t xml:space="preserve"> </w:t>
-      </w:r>
-      <w:proofErr w:type="spellStart"/>
-      <w:r>
-        <w:t>d'euros</w:t>
-      </w:r>
-      <w:proofErr w:type="spellEnd"/>
-      <w:r>
-        <w:t>.</w:t>
+        <w:rPr>
+          <w:lang w:val="fr-FR"/>
+        </w:rPr>
+      </w:pPr>
+      <w:r>
+        <w:rPr>
+          <w:lang w:val="fr-FR"/>
+        </w:rPr>
+        <w:t>Chif</w:t>
+      </w:r>
+      <w:r>
+        <w:rPr>
+          <w:lang w:val="fr-FR"/>
+        </w:rPr>
+        <w:t>fre d'Affaires : 100 million</w:t>
+      </w:r>
+      <w:r>
+        <w:rPr>
+          <w:lang w:val="fr-FR"/>
+        </w:rPr>
+        <w:t xml:space="preserve"> d'euros.</w:t>
       </w:r>
     </w:p>
     <w:p>
@@ -229,17 +198,15 @@
           <w:ilvl w:val="0"/>
           <w:numId w:val="1"/>
         </w:numPr>
-      </w:pPr>
-      <w:r>
-        <w:t xml:space="preserve">Vos </w:t>
-      </w:r>
-      <w:proofErr w:type="spellStart"/>
-      <w:r>
-        <w:t>Concurrents</w:t>
-      </w:r>
-      <w:proofErr w:type="spellEnd"/>
-      <w:r>
-        <w:t xml:space="preserve"> :</w:t>
+        <w:rPr>
+          <w:lang w:val="fr-FR"/>
+        </w:rPr>
+      </w:pPr>
+      <w:r>
+        <w:rPr>
+          <w:lang w:val="fr-FR"/>
+        </w:rPr>
+        <w:t>Vos Concurrents :</w:t>
       </w:r>
     </w:p>
     <w:p>
@@ -248,29 +215,28 @@
           <w:ilvl w:val="1"/>
           <w:numId w:val="1"/>
         </w:numPr>
-      </w:pPr>
+        <w:rPr>
+          <w:lang w:val="fr-FR"/>
+        </w:rPr>
+      </w:pPr>
+      <w:r>
+        <w:rPr>
+          <w:lang w:val="fr-FR"/>
+        </w:rPr>
+        <w:t xml:space="preserve">Concurrents Directs : </w:t>
+      </w:r>
       <w:proofErr w:type="spellStart"/>
       <w:r>
-        <w:t>Concurrents</w:t>
+        <w:rPr>
+          <w:lang w:val="fr-FR"/>
+        </w:rPr>
+        <w:t>Upwork</w:t>
       </w:r>
       <w:proofErr w:type="spellEnd"/>
       <w:r>
-        <w:t xml:space="preserve"> </w:t>
-      </w:r>
-      <w:proofErr w:type="gramStart"/>
-      <w:r>
-        <w:t>Directs :</w:t>
-      </w:r>
-      <w:proofErr w:type="gramEnd"/>
-      <w:r>
-        <w:t xml:space="preserve"> </w:t>
-      </w:r>
-      <w:proofErr w:type="spellStart"/>
-      <w:r>
-        <w:t>Upwork</w:t>
-      </w:r>
-      <w:proofErr w:type="spellEnd"/>
-      <w:r>
+        <w:rPr>
+          <w:lang w:val="fr-FR"/>
+        </w:rPr>
         <w:t>, Freelancer.</w:t>
       </w:r>
     </w:p>
@@ -280,51 +246,43 @@
           <w:ilvl w:val="1"/>
           <w:numId w:val="1"/>
         </w:numPr>
-      </w:pPr>
+        <w:rPr>
+          <w:lang w:val="fr-FR"/>
+        </w:rPr>
+      </w:pPr>
+      <w:r>
+        <w:rPr>
+          <w:lang w:val="fr-FR"/>
+        </w:rPr>
+        <w:t xml:space="preserve">Concurrents Indirects : LinkedIn </w:t>
+      </w:r>
       <w:proofErr w:type="spellStart"/>
       <w:r>
-        <w:t>Concurrents</w:t>
+        <w:rPr>
+          <w:lang w:val="fr-FR"/>
+        </w:rPr>
+        <w:t>ProFinder</w:t>
       </w:r>
       <w:proofErr w:type="spellEnd"/>
       <w:r>
-        <w:t xml:space="preserve"> </w:t>
-      </w:r>
-      <w:proofErr w:type="spellStart"/>
-      <w:proofErr w:type="gramStart"/>
-      <w:r>
-        <w:t>Indirects</w:t>
-      </w:r>
-      <w:proofErr w:type="spellEnd"/>
-      <w:r>
-        <w:t xml:space="preserve"> :</w:t>
-      </w:r>
-      <w:proofErr w:type="gramEnd"/>
-      <w:r>
-        <w:t xml:space="preserve"> LinkedIn </w:t>
-      </w:r>
-      <w:proofErr w:type="spellStart"/>
-      <w:r>
-        <w:t>ProFinder</w:t>
-      </w:r>
-      <w:proofErr w:type="spellEnd"/>
-      <w:r>
+        <w:rPr>
+          <w:lang w:val="fr-FR"/>
+        </w:rPr>
         <w:t>, 99designs.</w:t>
       </w:r>
     </w:p>
     <w:p>
-      <w:proofErr w:type="spellStart"/>
-      <w:r>
-        <w:t>Objectifs</w:t>
-      </w:r>
-      <w:proofErr w:type="spellEnd"/>
-      <w:r>
-        <w:t xml:space="preserve"> du Site </w:t>
-      </w:r>
-      <w:proofErr w:type="gramStart"/>
-      <w:r>
-        <w:t>Web :</w:t>
-      </w:r>
-      <w:proofErr w:type="gramEnd"/>
+      <w:pPr>
+        <w:rPr>
+          <w:lang w:val="fr-FR"/>
+        </w:rPr>
+      </w:pPr>
+      <w:r>
+        <w:rPr>
+          <w:lang w:val="fr-FR"/>
+        </w:rPr>
+        <w:t>Objectifs du Site Web :</w:t>
+      </w:r>
     </w:p>
     <w:p>
       <w:pPr>
@@ -446,63 +404,17 @@
       </w:r>
     </w:p>
     <w:p>
-      <w:r>
-        <w:t xml:space="preserve">Nature du </w:t>
-      </w:r>
-      <w:proofErr w:type="gramStart"/>
-      <w:r>
-        <w:t>Site :</w:t>
-      </w:r>
-      <w:proofErr w:type="gramEnd"/>
-    </w:p>
-    <w:p>
-      <w:pPr>
-        <w:numPr>
-          <w:ilvl w:val="0"/>
-          <w:numId w:val="3"/>
-        </w:numPr>
-        <w:rPr>
-          <w:lang w:val="fr-FR"/>
-        </w:rPr>
-      </w:pPr>
-      <w:r>
-        <w:rPr>
-          <w:lang w:val="fr-FR"/>
-        </w:rPr>
-        <w:t>Création ou Refonte du Site.</w:t>
-      </w:r>
-    </w:p>
-    <w:p>
-      <w:pPr>
-        <w:numPr>
-          <w:ilvl w:val="0"/>
-          <w:numId w:val="3"/>
-        </w:numPr>
-        <w:rPr>
-          <w:lang w:val="fr-FR"/>
-        </w:rPr>
-      </w:pPr>
-      <w:r>
-        <w:rPr>
-          <w:lang w:val="fr-FR"/>
-        </w:rPr>
-        <w:t>Site Vitrine et E-commerce.</w:t>
-      </w:r>
-    </w:p>
-    <w:p>
-      <w:r>
-        <w:t xml:space="preserve">Vos </w:t>
-      </w:r>
-      <w:proofErr w:type="spellStart"/>
-      <w:proofErr w:type="gramStart"/>
-      <w:r>
-        <w:t>Cibles</w:t>
-      </w:r>
-      <w:proofErr w:type="spellEnd"/>
-      <w:r>
-        <w:t xml:space="preserve"> :</w:t>
-      </w:r>
-      <w:proofErr w:type="gramEnd"/>
+      <w:pPr>
+        <w:rPr>
+          <w:lang w:val="fr-FR"/>
+        </w:rPr>
+      </w:pPr>
+      <w:r>
+        <w:rPr>
+          <w:lang w:val="fr-FR"/>
+        </w:rPr>
+        <w:t>Vos Cibles :</w:t>
+      </w:r>
     </w:p>
     <w:p>
       <w:pPr>
@@ -510,30 +422,41 @@
           <w:ilvl w:val="0"/>
           <w:numId w:val="4"/>
         </w:numPr>
-      </w:pPr>
+        <w:rPr>
+          <w:lang w:val="fr-FR"/>
+        </w:rPr>
+      </w:pPr>
+      <w:r>
+        <w:rPr>
+          <w:lang w:val="fr-FR"/>
+        </w:rPr>
+        <w:t>.</w:t>
+      </w:r>
+      <w:r>
+        <w:rPr>
+          <w:lang w:val="fr-FR"/>
+        </w:rPr>
+        <w:t xml:space="preserve"> </w:t>
+      </w:r>
+      <w:r>
+        <w:rPr>
+          <w:lang w:val="fr-FR"/>
+        </w:rPr>
+        <w:t xml:space="preserve">Cibles : a. Entreprises à la recherche de services professionnels. b. </w:t>
+      </w:r>
       <w:proofErr w:type="spellStart"/>
       <w:r>
-        <w:t>Particuliers</w:t>
+        <w:rPr>
+          <w:lang w:val="fr-FR"/>
+        </w:rPr>
+        <w:t>Freelancers</w:t>
       </w:r>
       <w:proofErr w:type="spellEnd"/>
       <w:r>
-        <w:t xml:space="preserve"> </w:t>
-      </w:r>
-      <w:proofErr w:type="gramStart"/>
-      <w:r>
-        <w:t>et</w:t>
-      </w:r>
-      <w:proofErr w:type="gramEnd"/>
-      <w:r>
-        <w:t xml:space="preserve"> </w:t>
-      </w:r>
-      <w:proofErr w:type="spellStart"/>
-      <w:r>
-        <w:t>Entreprises</w:t>
-      </w:r>
-      <w:proofErr w:type="spellEnd"/>
-      <w:r>
-        <w:t>.</w:t>
+        <w:rPr>
+          <w:lang w:val="fr-FR"/>
+        </w:rPr>
+        <w:t xml:space="preserve"> cherchant des opportunités de travail.</w:t>
       </w:r>
     </w:p>
     <w:p>
@@ -550,14 +473,42 @@
         <w:rPr>
           <w:lang w:val="fr-FR"/>
         </w:rPr>
+        <w:t>Centres d'Intérêt :</w:t>
+      </w:r>
+    </w:p>
+    <w:p>
+      <w:pPr>
+        <w:numPr>
+          <w:ilvl w:val="1"/>
+          <w:numId w:val="4"/>
+        </w:numPr>
+        <w:rPr>
+          <w:lang w:val="fr-FR"/>
+        </w:rPr>
+      </w:pPr>
+      <w:r>
+        <w:rPr>
+          <w:lang w:val="fr-FR"/>
+        </w:rPr>
+        <w:t>Clients : Qualité du service, délais, coût.</w:t>
+      </w:r>
+    </w:p>
+    <w:p>
+      <w:pPr>
+        <w:numPr>
+          <w:ilvl w:val="1"/>
+          <w:numId w:val="4"/>
+        </w:numPr>
+        <w:rPr>
+          <w:lang w:val="fr-FR"/>
+        </w:rPr>
+      </w:pPr>
+      <w:proofErr w:type="spellStart"/>
+      <w:r>
+        <w:rPr>
+          <w:lang w:val="fr-FR"/>
+        </w:rPr>
         <w:lastRenderedPageBreak/>
-        <w:t xml:space="preserve">Cibles : a. Entreprises à la recherche de services professionnels. b. </w:t>
-      </w:r>
-      <w:proofErr w:type="spellStart"/>
-      <w:r>
-        <w:rPr>
-          <w:lang w:val="fr-FR"/>
-        </w:rPr>
         <w:t>Freelancers</w:t>
       </w:r>
       <w:proofErr w:type="spellEnd"/>
@@ -565,7 +516,7 @@
         <w:rPr>
           <w:lang w:val="fr-FR"/>
         </w:rPr>
-        <w:t xml:space="preserve"> cherchant des opportunités de travail.</w:t>
+        <w:t xml:space="preserve"> : Nombre d'opportunités, taux de commission, facilité d'utilisation.</w:t>
       </w:r>
     </w:p>
     <w:p>
@@ -574,17 +525,15 @@
           <w:ilvl w:val="0"/>
           <w:numId w:val="4"/>
         </w:numPr>
-      </w:pPr>
-      <w:r>
-        <w:t xml:space="preserve">Centres </w:t>
-      </w:r>
-      <w:proofErr w:type="spellStart"/>
-      <w:r>
-        <w:t>d'Intérêt</w:t>
-      </w:r>
-      <w:proofErr w:type="spellEnd"/>
-      <w:r>
-        <w:t xml:space="preserve"> :</w:t>
+        <w:rPr>
+          <w:lang w:val="fr-FR"/>
+        </w:rPr>
+      </w:pPr>
+      <w:r>
+        <w:rPr>
+          <w:lang w:val="fr-FR"/>
+        </w:rPr>
+        <w:t>Douleurs des Cibles :</w:t>
       </w:r>
     </w:p>
     <w:p>
@@ -601,7 +550,7 @@
         <w:rPr>
           <w:lang w:val="fr-FR"/>
         </w:rPr>
-        <w:t>Clients : Qualité du service, délais, coût.</w:t>
+        <w:t>Clients : Difficulté à trouver des prestataires de confiance.</w:t>
       </w:r>
     </w:p>
     <w:p>
@@ -626,8 +575,10 @@
         <w:rPr>
           <w:lang w:val="fr-FR"/>
         </w:rPr>
-        <w:t xml:space="preserve"> : Nombre d'opportunités, taux de commission, facilité d'utilisation.</w:t>
-      </w:r>
+        <w:t xml:space="preserve"> : Concurrence féroce, difficulté à se faire remarquer.</w:t>
+      </w:r>
+      <w:bookmarkStart w:id="0" w:name="_GoBack"/>
+      <w:bookmarkEnd w:id="0"/>
     </w:p>
     <w:p>
       <w:pPr>
@@ -635,67 +586,6 @@
           <w:ilvl w:val="0"/>
           <w:numId w:val="4"/>
         </w:numPr>
-      </w:pPr>
-      <w:r>
-        <w:t xml:space="preserve">Douleurs des </w:t>
-      </w:r>
-      <w:proofErr w:type="spellStart"/>
-      <w:r>
-        <w:t>Cibles</w:t>
-      </w:r>
-      <w:proofErr w:type="spellEnd"/>
-      <w:r>
-        <w:t xml:space="preserve"> :</w:t>
-      </w:r>
-    </w:p>
-    <w:p>
-      <w:pPr>
-        <w:numPr>
-          <w:ilvl w:val="1"/>
-          <w:numId w:val="4"/>
-        </w:numPr>
-        <w:rPr>
-          <w:lang w:val="fr-FR"/>
-        </w:rPr>
-      </w:pPr>
-      <w:r>
-        <w:rPr>
-          <w:lang w:val="fr-FR"/>
-        </w:rPr>
-        <w:t>Clients : Difficulté à trouver des prestataires de confiance.</w:t>
-      </w:r>
-    </w:p>
-    <w:p>
-      <w:pPr>
-        <w:numPr>
-          <w:ilvl w:val="1"/>
-          <w:numId w:val="4"/>
-        </w:numPr>
-        <w:rPr>
-          <w:lang w:val="fr-FR"/>
-        </w:rPr>
-      </w:pPr>
-      <w:proofErr w:type="spellStart"/>
-      <w:r>
-        <w:rPr>
-          <w:lang w:val="fr-FR"/>
-        </w:rPr>
-        <w:t>Freelancers</w:t>
-      </w:r>
-      <w:proofErr w:type="spellEnd"/>
-      <w:r>
-        <w:rPr>
-          <w:lang w:val="fr-FR"/>
-        </w:rPr>
-        <w:t xml:space="preserve"> : Concurrence féroce, difficulté à se faire remarquer.</w:t>
-      </w:r>
-    </w:p>
-    <w:p>
-      <w:pPr>
-        <w:numPr>
-          <w:ilvl w:val="0"/>
-          <w:numId w:val="4"/>
-        </w:numPr>
         <w:rPr>
           <w:lang w:val="fr-FR"/>
         </w:rPr>
@@ -705,626 +595,6 @@
           <w:lang w:val="fr-FR"/>
         </w:rPr>
         <w:t>Pour l'E-commerce, Panier Moyen Attendu : Environ 100 euros.</w:t>
-      </w:r>
-    </w:p>
-    <w:p>
-      <w:r>
-        <w:t xml:space="preserve">Périmètre </w:t>
-      </w:r>
-      <w:proofErr w:type="gramStart"/>
-      <w:r>
-        <w:t>Technique :</w:t>
-      </w:r>
-      <w:proofErr w:type="gramEnd"/>
-    </w:p>
-    <w:p>
-      <w:pPr>
-        <w:numPr>
-          <w:ilvl w:val="0"/>
-          <w:numId w:val="5"/>
-        </w:numPr>
-        <w:rPr>
-          <w:lang w:val="fr-FR"/>
-        </w:rPr>
-      </w:pPr>
-      <w:r>
-        <w:rPr>
-          <w:lang w:val="fr-FR"/>
-        </w:rPr>
-        <w:t>Site Multilingue (Anglais, Français, Espagnol, Allemand).</w:t>
-      </w:r>
-    </w:p>
-    <w:p>
-      <w:pPr>
-        <w:numPr>
-          <w:ilvl w:val="0"/>
-          <w:numId w:val="5"/>
-        </w:numPr>
-        <w:rPr>
-          <w:lang w:val="fr-FR"/>
-        </w:rPr>
-      </w:pPr>
-      <w:r>
-        <w:rPr>
-          <w:lang w:val="fr-FR"/>
-        </w:rPr>
-        <w:t>La Traduction sera prise en charge en interne.</w:t>
-      </w:r>
-    </w:p>
-    <w:p>
-      <w:pPr>
-        <w:numPr>
-          <w:ilvl w:val="0"/>
-          <w:numId w:val="5"/>
-        </w:numPr>
-      </w:pPr>
-      <w:r>
-        <w:t xml:space="preserve">Hébergement Web </w:t>
-      </w:r>
-      <w:proofErr w:type="spellStart"/>
-      <w:r>
-        <w:t>Existant</w:t>
-      </w:r>
-      <w:proofErr w:type="spellEnd"/>
-      <w:r>
-        <w:t>.</w:t>
-      </w:r>
-    </w:p>
-    <w:p>
-      <w:pPr>
-        <w:numPr>
-          <w:ilvl w:val="0"/>
-          <w:numId w:val="5"/>
-        </w:numPr>
-      </w:pPr>
-      <w:r>
-        <w:t xml:space="preserve">Nom de Domaine </w:t>
-      </w:r>
-      <w:proofErr w:type="spellStart"/>
-      <w:r>
-        <w:t>Existant</w:t>
-      </w:r>
-      <w:proofErr w:type="spellEnd"/>
-      <w:r>
-        <w:t>.</w:t>
-      </w:r>
-    </w:p>
-    <w:p>
-      <w:pPr>
-        <w:numPr>
-          <w:ilvl w:val="0"/>
-          <w:numId w:val="5"/>
-        </w:numPr>
-        <w:rPr>
-          <w:lang w:val="fr-FR"/>
-        </w:rPr>
-      </w:pPr>
-      <w:r>
-        <w:rPr>
-          <w:lang w:val="fr-FR"/>
-        </w:rPr>
-        <w:t>Ressources Humaines Internes Allouées : Chef de Projet, Webdesigner, Webmaster.</w:t>
-      </w:r>
-    </w:p>
-    <w:p>
-      <w:r>
-        <w:t xml:space="preserve">Ressources </w:t>
-      </w:r>
-      <w:proofErr w:type="spellStart"/>
-      <w:proofErr w:type="gramStart"/>
-      <w:r>
-        <w:t>Existantes</w:t>
-      </w:r>
-      <w:proofErr w:type="spellEnd"/>
-      <w:r>
-        <w:t xml:space="preserve"> :</w:t>
-      </w:r>
-      <w:proofErr w:type="gramEnd"/>
-    </w:p>
-    <w:p>
-      <w:pPr>
-        <w:numPr>
-          <w:ilvl w:val="0"/>
-          <w:numId w:val="6"/>
-        </w:numPr>
-        <w:rPr>
-          <w:lang w:val="fr-FR"/>
-        </w:rPr>
-      </w:pPr>
-      <w:r>
-        <w:rPr>
-          <w:lang w:val="fr-FR"/>
-        </w:rPr>
-        <w:t>Ressources Disponibles : Présentation de l'entreprise, brochures, vidéos promotionnelles.</w:t>
-      </w:r>
-    </w:p>
-    <w:p>
-      <w:pPr>
-        <w:numPr>
-          <w:ilvl w:val="0"/>
-          <w:numId w:val="6"/>
-        </w:numPr>
-        <w:rPr>
-          <w:lang w:val="fr-FR"/>
-        </w:rPr>
-      </w:pPr>
-      <w:r>
-        <w:rPr>
-          <w:lang w:val="fr-FR"/>
-        </w:rPr>
-        <w:t>Formats des Documents de Présentation : PDF, vidéos.</w:t>
-      </w:r>
-    </w:p>
-    <w:p>
-      <w:r>
-        <w:t xml:space="preserve">Descriptif </w:t>
-      </w:r>
-      <w:proofErr w:type="spellStart"/>
-      <w:proofErr w:type="gramStart"/>
-      <w:r>
-        <w:t>Graphique</w:t>
-      </w:r>
-      <w:proofErr w:type="spellEnd"/>
-      <w:r>
-        <w:t xml:space="preserve"> :</w:t>
-      </w:r>
-      <w:proofErr w:type="gramEnd"/>
-    </w:p>
-    <w:p>
-      <w:pPr>
-        <w:numPr>
-          <w:ilvl w:val="0"/>
-          <w:numId w:val="7"/>
-        </w:numPr>
-        <w:rPr>
-          <w:lang w:val="fr-FR"/>
-        </w:rPr>
-      </w:pPr>
-      <w:r>
-        <w:rPr>
-          <w:lang w:val="fr-FR"/>
-        </w:rPr>
-        <w:t>Charte Graphique en Cours de Définition.</w:t>
-      </w:r>
-    </w:p>
-    <w:p>
-      <w:pPr>
-        <w:numPr>
-          <w:ilvl w:val="0"/>
-          <w:numId w:val="7"/>
-        </w:numPr>
-        <w:rPr>
-          <w:lang w:val="fr-FR"/>
-        </w:rPr>
-      </w:pPr>
-      <w:r>
-        <w:rPr>
-          <w:lang w:val="fr-FR"/>
-        </w:rPr>
-        <w:t xml:space="preserve">Inspirations de Sites Concurrents : </w:t>
-      </w:r>
-      <w:proofErr w:type="spellStart"/>
-      <w:r>
-        <w:rPr>
-          <w:lang w:val="fr-FR"/>
-        </w:rPr>
-        <w:t>Upwork</w:t>
-      </w:r>
-      <w:proofErr w:type="spellEnd"/>
-      <w:r>
-        <w:rPr>
-          <w:lang w:val="fr-FR"/>
-        </w:rPr>
-        <w:t xml:space="preserve">, Freelancer, </w:t>
-      </w:r>
-      <w:proofErr w:type="spellStart"/>
-      <w:r>
-        <w:rPr>
-          <w:lang w:val="fr-FR"/>
-        </w:rPr>
-        <w:t>Toptal</w:t>
-      </w:r>
-      <w:proofErr w:type="spellEnd"/>
-      <w:r>
-        <w:rPr>
-          <w:lang w:val="fr-FR"/>
-        </w:rPr>
-        <w:t>.</w:t>
-      </w:r>
-    </w:p>
-    <w:p>
-      <w:pPr>
-        <w:numPr>
-          <w:ilvl w:val="0"/>
-          <w:numId w:val="7"/>
-        </w:numPr>
-      </w:pPr>
-      <w:r>
-        <w:t xml:space="preserve">Maquette Non Encore </w:t>
-      </w:r>
-      <w:proofErr w:type="spellStart"/>
-      <w:r>
-        <w:t>Réalisée</w:t>
-      </w:r>
-      <w:proofErr w:type="spellEnd"/>
-      <w:r>
-        <w:t>.</w:t>
-      </w:r>
-    </w:p>
-    <w:p>
-      <w:r>
-        <w:t xml:space="preserve">Arborescence de </w:t>
-      </w:r>
-      <w:proofErr w:type="gramStart"/>
-      <w:r>
-        <w:t>Pages :</w:t>
-      </w:r>
-      <w:proofErr w:type="gramEnd"/>
-    </w:p>
-    <w:p>
-      <w:pPr>
-        <w:numPr>
-          <w:ilvl w:val="0"/>
-          <w:numId w:val="8"/>
-        </w:numPr>
-      </w:pPr>
-      <w:proofErr w:type="spellStart"/>
-      <w:r>
-        <w:t>Grandes</w:t>
-      </w:r>
-      <w:proofErr w:type="spellEnd"/>
-      <w:r>
-        <w:t xml:space="preserve"> Sections :</w:t>
-      </w:r>
-    </w:p>
-    <w:p>
-      <w:pPr>
-        <w:numPr>
-          <w:ilvl w:val="1"/>
-          <w:numId w:val="8"/>
-        </w:numPr>
-      </w:pPr>
-      <w:r>
-        <w:t xml:space="preserve">Page </w:t>
-      </w:r>
-      <w:proofErr w:type="spellStart"/>
-      <w:r>
-        <w:t>d'Accueil</w:t>
-      </w:r>
-      <w:proofErr w:type="spellEnd"/>
-    </w:p>
-    <w:p>
-      <w:pPr>
-        <w:numPr>
-          <w:ilvl w:val="1"/>
-          <w:numId w:val="8"/>
-        </w:numPr>
-      </w:pPr>
-      <w:r>
-        <w:t xml:space="preserve">Pages de </w:t>
-      </w:r>
-      <w:proofErr w:type="spellStart"/>
-      <w:r>
-        <w:t>Catégories</w:t>
-      </w:r>
-      <w:proofErr w:type="spellEnd"/>
-      <w:r>
-        <w:t xml:space="preserve"> de Services</w:t>
-      </w:r>
-    </w:p>
-    <w:p>
-      <w:pPr>
-        <w:numPr>
-          <w:ilvl w:val="1"/>
-          <w:numId w:val="8"/>
-        </w:numPr>
-      </w:pPr>
-      <w:r>
-        <w:t xml:space="preserve">Pages de </w:t>
-      </w:r>
-      <w:proofErr w:type="spellStart"/>
-      <w:r>
-        <w:t>Profils</w:t>
-      </w:r>
-      <w:proofErr w:type="spellEnd"/>
-      <w:r>
-        <w:t xml:space="preserve"> Freelancer</w:t>
-      </w:r>
-    </w:p>
-    <w:p>
-      <w:pPr>
-        <w:numPr>
-          <w:ilvl w:val="1"/>
-          <w:numId w:val="8"/>
-        </w:numPr>
-      </w:pPr>
-      <w:r>
-        <w:t>Page de Contact/Assistance</w:t>
-      </w:r>
-    </w:p>
-    <w:p>
-      <w:pPr>
-        <w:numPr>
-          <w:ilvl w:val="1"/>
-          <w:numId w:val="8"/>
-        </w:numPr>
-      </w:pPr>
-      <w:r>
-        <w:t>Blog</w:t>
-      </w:r>
-    </w:p>
-    <w:p>
-      <w:pPr>
-        <w:numPr>
-          <w:ilvl w:val="0"/>
-          <w:numId w:val="8"/>
-        </w:numPr>
-      </w:pPr>
-      <w:r>
-        <w:lastRenderedPageBreak/>
-        <w:t xml:space="preserve">Pages </w:t>
-      </w:r>
-      <w:proofErr w:type="spellStart"/>
-      <w:r>
-        <w:t>Principales</w:t>
-      </w:r>
-      <w:proofErr w:type="spellEnd"/>
-      <w:r>
-        <w:t xml:space="preserve"> :</w:t>
-      </w:r>
-    </w:p>
-    <w:p>
-      <w:pPr>
-        <w:numPr>
-          <w:ilvl w:val="1"/>
-          <w:numId w:val="8"/>
-        </w:numPr>
-      </w:pPr>
-      <w:proofErr w:type="spellStart"/>
-      <w:r>
-        <w:t>Création</w:t>
-      </w:r>
-      <w:proofErr w:type="spellEnd"/>
-      <w:r>
-        <w:t xml:space="preserve"> de </w:t>
-      </w:r>
-      <w:proofErr w:type="spellStart"/>
-      <w:r>
-        <w:t>Compte</w:t>
-      </w:r>
-      <w:proofErr w:type="spellEnd"/>
-    </w:p>
-    <w:p>
-      <w:pPr>
-        <w:numPr>
-          <w:ilvl w:val="1"/>
-          <w:numId w:val="8"/>
-        </w:numPr>
-      </w:pPr>
-      <w:proofErr w:type="spellStart"/>
-      <w:r>
-        <w:t>Recherche</w:t>
-      </w:r>
-      <w:proofErr w:type="spellEnd"/>
-      <w:r>
-        <w:t xml:space="preserve"> de Freelancers</w:t>
-      </w:r>
-    </w:p>
-    <w:p>
-      <w:pPr>
-        <w:numPr>
-          <w:ilvl w:val="1"/>
-          <w:numId w:val="8"/>
-        </w:numPr>
-      </w:pPr>
-      <w:proofErr w:type="spellStart"/>
-      <w:r>
-        <w:t>Processus</w:t>
-      </w:r>
-      <w:proofErr w:type="spellEnd"/>
-      <w:r>
-        <w:t xml:space="preserve"> de </w:t>
-      </w:r>
-      <w:proofErr w:type="spellStart"/>
-      <w:r>
-        <w:t>Commande</w:t>
-      </w:r>
-      <w:proofErr w:type="spellEnd"/>
-    </w:p>
-    <w:p>
-      <w:pPr>
-        <w:numPr>
-          <w:ilvl w:val="1"/>
-          <w:numId w:val="8"/>
-        </w:numPr>
-      </w:pPr>
-      <w:r>
-        <w:t xml:space="preserve">Tableau de </w:t>
-      </w:r>
-      <w:proofErr w:type="spellStart"/>
-      <w:r>
-        <w:t>Bord</w:t>
-      </w:r>
-      <w:proofErr w:type="spellEnd"/>
-      <w:r>
-        <w:t xml:space="preserve"> des Freelancers</w:t>
-      </w:r>
-    </w:p>
-    <w:p>
-      <w:pPr>
-        <w:numPr>
-          <w:ilvl w:val="0"/>
-          <w:numId w:val="8"/>
-        </w:numPr>
-      </w:pPr>
-      <w:r>
-        <w:t xml:space="preserve">Blog </w:t>
-      </w:r>
-      <w:proofErr w:type="spellStart"/>
-      <w:r>
-        <w:t>Prévu</w:t>
-      </w:r>
-      <w:proofErr w:type="spellEnd"/>
-      <w:r>
-        <w:t>.</w:t>
-      </w:r>
-    </w:p>
-    <w:p>
-      <w:proofErr w:type="spellStart"/>
-      <w:r>
-        <w:t>Prestations</w:t>
-      </w:r>
-      <w:proofErr w:type="spellEnd"/>
-      <w:r>
-        <w:t xml:space="preserve"> </w:t>
-      </w:r>
-      <w:proofErr w:type="spellStart"/>
-      <w:proofErr w:type="gramStart"/>
-      <w:r>
-        <w:t>Attendues</w:t>
-      </w:r>
-      <w:proofErr w:type="spellEnd"/>
-      <w:r>
-        <w:t xml:space="preserve"> :</w:t>
-      </w:r>
-      <w:proofErr w:type="gramEnd"/>
-    </w:p>
-    <w:p>
-      <w:pPr>
-        <w:numPr>
-          <w:ilvl w:val="0"/>
-          <w:numId w:val="9"/>
-        </w:numPr>
-      </w:pPr>
-      <w:proofErr w:type="spellStart"/>
-      <w:r>
-        <w:t>Création</w:t>
-      </w:r>
-      <w:proofErr w:type="spellEnd"/>
-      <w:r>
-        <w:t xml:space="preserve"> du Site Web.</w:t>
-      </w:r>
-    </w:p>
-    <w:p>
-      <w:pPr>
-        <w:numPr>
-          <w:ilvl w:val="0"/>
-          <w:numId w:val="9"/>
-        </w:numPr>
-      </w:pPr>
-      <w:proofErr w:type="spellStart"/>
-      <w:r>
-        <w:t>Création</w:t>
-      </w:r>
-      <w:proofErr w:type="spellEnd"/>
-      <w:r>
-        <w:t xml:space="preserve"> du Design.</w:t>
-      </w:r>
-    </w:p>
-    <w:p>
-      <w:pPr>
-        <w:numPr>
-          <w:ilvl w:val="0"/>
-          <w:numId w:val="9"/>
-        </w:numPr>
-        <w:rPr>
-          <w:lang w:val="fr-FR"/>
-        </w:rPr>
-      </w:pPr>
-      <w:r>
-        <w:rPr>
-          <w:lang w:val="fr-FR"/>
-        </w:rPr>
-        <w:t>Achat du Nom de Domaine et Gestion de l'Hébergement.</w:t>
-      </w:r>
-    </w:p>
-    <w:p>
-      <w:pPr>
-        <w:numPr>
-          <w:ilvl w:val="0"/>
-          <w:numId w:val="9"/>
-        </w:numPr>
-        <w:rPr>
-          <w:lang w:val="fr-FR"/>
-        </w:rPr>
-      </w:pPr>
-      <w:r>
-        <w:rPr>
-          <w:lang w:val="fr-FR"/>
-        </w:rPr>
-        <w:t>Infogérance, Maintenance et Mise à Jour.</w:t>
-      </w:r>
-    </w:p>
-    <w:p>
-      <w:pPr>
-        <w:numPr>
-          <w:ilvl w:val="0"/>
-          <w:numId w:val="9"/>
-        </w:numPr>
-        <w:rPr>
-          <w:lang w:val="fr-FR"/>
-        </w:rPr>
-      </w:pPr>
-      <w:r>
-        <w:rPr>
-          <w:lang w:val="fr-FR"/>
-        </w:rPr>
-        <w:t>Formation à la Gestion du Site pour les Utilisateurs.</w:t>
-      </w:r>
-    </w:p>
-    <w:p>
-      <w:pPr>
-        <w:numPr>
-          <w:ilvl w:val="0"/>
-          <w:numId w:val="9"/>
-        </w:numPr>
-      </w:pPr>
-      <w:r>
-        <w:t>Accompagnement Marketing :</w:t>
-      </w:r>
-    </w:p>
-    <w:p>
-      <w:pPr>
-        <w:numPr>
-          <w:ilvl w:val="1"/>
-          <w:numId w:val="9"/>
-        </w:numPr>
-      </w:pPr>
-      <w:r>
-        <w:t>Plan Marketing.</w:t>
-      </w:r>
-    </w:p>
-    <w:p>
-      <w:pPr>
-        <w:numPr>
-          <w:ilvl w:val="1"/>
-          <w:numId w:val="9"/>
-        </w:numPr>
-      </w:pPr>
-      <w:proofErr w:type="spellStart"/>
-      <w:r>
-        <w:t>Référencement</w:t>
-      </w:r>
-      <w:proofErr w:type="spellEnd"/>
-      <w:r>
-        <w:t xml:space="preserve"> (SEO/SEA).</w:t>
-      </w:r>
-    </w:p>
-    <w:p>
-      <w:pPr>
-        <w:numPr>
-          <w:ilvl w:val="1"/>
-          <w:numId w:val="9"/>
-        </w:numPr>
-        <w:rPr>
-          <w:lang w:val="fr-FR"/>
-        </w:rPr>
-      </w:pPr>
-      <w:r>
-        <w:rPr>
-          <w:lang w:val="fr-FR"/>
-        </w:rPr>
-        <w:t>Suivi Statistique et Analyse de Données.</w:t>
       </w:r>
     </w:p>
     <w:p>
@@ -1470,9 +740,9 @@
       <w:lvlJc w:val="left"/>
       <w:pPr>
         <w:tabs>
-          <w:tab w:val="num" w:pos="720"/>
-        </w:tabs>
-        <w:ind w:left="720" w:hanging="360"/>
+          <w:tab w:val="num" w:pos="990"/>
+        </w:tabs>
+        <w:ind w:left="990" w:hanging="360"/>
       </w:pPr>
     </w:lvl>
     <w:lvl w:ilvl="1" w:tentative="1">
@@ -1482,9 +752,9 @@
       <w:lvlJc w:val="left"/>
       <w:pPr>
         <w:tabs>
-          <w:tab w:val="num" w:pos="1440"/>
-        </w:tabs>
-        <w:ind w:left="1440" w:hanging="360"/>
+          <w:tab w:val="num" w:pos="1710"/>
+        </w:tabs>
+        <w:ind w:left="1710" w:hanging="360"/>
       </w:pPr>
     </w:lvl>
     <w:lvl w:ilvl="2" w:tentative="1">
@@ -1494,9 +764,9 @@
       <w:lvlJc w:val="left"/>
       <w:pPr>
         <w:tabs>
-          <w:tab w:val="num" w:pos="2160"/>
-        </w:tabs>
-        <w:ind w:left="2160" w:hanging="360"/>
+          <w:tab w:val="num" w:pos="2430"/>
+        </w:tabs>
+        <w:ind w:left="2430" w:hanging="360"/>
       </w:pPr>
     </w:lvl>
     <w:lvl w:ilvl="3" w:tentative="1">
@@ -1506,9 +776,9 @@
       <w:lvlJc w:val="left"/>
       <w:pPr>
         <w:tabs>
-          <w:tab w:val="num" w:pos="2880"/>
-        </w:tabs>
-        <w:ind w:left="2880" w:hanging="360"/>
+          <w:tab w:val="num" w:pos="3150"/>
+        </w:tabs>
+        <w:ind w:left="3150" w:hanging="360"/>
       </w:pPr>
     </w:lvl>
     <w:lvl w:ilvl="4" w:tentative="1">
@@ -1518,9 +788,9 @@
       <w:lvlJc w:val="left"/>
       <w:pPr>
         <w:tabs>
-          <w:tab w:val="num" w:pos="3600"/>
-        </w:tabs>
-        <w:ind w:left="3600" w:hanging="360"/>
+          <w:tab w:val="num" w:pos="3870"/>
+        </w:tabs>
+        <w:ind w:left="3870" w:hanging="360"/>
       </w:pPr>
     </w:lvl>
     <w:lvl w:ilvl="5" w:tentative="1">
@@ -1530,9 +800,9 @@
       <w:lvlJc w:val="left"/>
       <w:pPr>
         <w:tabs>
-          <w:tab w:val="num" w:pos="4320"/>
-        </w:tabs>
-        <w:ind w:left="4320" w:hanging="360"/>
+          <w:tab w:val="num" w:pos="4590"/>
+        </w:tabs>
+        <w:ind w:left="4590" w:hanging="360"/>
       </w:pPr>
     </w:lvl>
     <w:lvl w:ilvl="6" w:tentative="1">
@@ -1542,9 +812,9 @@
       <w:lvlJc w:val="left"/>
       <w:pPr>
         <w:tabs>
-          <w:tab w:val="num" w:pos="5040"/>
-        </w:tabs>
-        <w:ind w:left="5040" w:hanging="360"/>
+          <w:tab w:val="num" w:pos="5310"/>
+        </w:tabs>
+        <w:ind w:left="5310" w:hanging="360"/>
       </w:pPr>
     </w:lvl>
     <w:lvl w:ilvl="7" w:tentative="1">
@@ -1554,9 +824,9 @@
       <w:lvlJc w:val="left"/>
       <w:pPr>
         <w:tabs>
-          <w:tab w:val="num" w:pos="5760"/>
-        </w:tabs>
-        <w:ind w:left="5760" w:hanging="360"/>
+          <w:tab w:val="num" w:pos="6030"/>
+        </w:tabs>
+        <w:ind w:left="6030" w:hanging="360"/>
       </w:pPr>
     </w:lvl>
     <w:lvl w:ilvl="8" w:tentative="1">
@@ -1566,9 +836,9 @@
       <w:lvlJc w:val="left"/>
       <w:pPr>
         <w:tabs>
-          <w:tab w:val="num" w:pos="6480"/>
-        </w:tabs>
-        <w:ind w:left="6480" w:hanging="360"/>
+          <w:tab w:val="num" w:pos="6750"/>
+        </w:tabs>
+        <w:ind w:left="6750" w:hanging="360"/>
       </w:pPr>
     </w:lvl>
   </w:abstractNum>

</xml_diff>

<commit_message>
ajouter un diagramme de cas d'utilisation
</commit_message>
<xml_diff>
--- a/Cahier de charge.docx
+++ b/Cahier de charge.docx
@@ -571,6 +571,7 @@
           <w:ilvl w:val="0"/>
           <w:numId w:val="10"/>
         </w:numPr>
+        <w:ind w:firstLine="360"/>
         <w:rPr>
           <w:lang w:val="fr-FR"/>
         </w:rPr>
@@ -588,6 +589,7 @@
           <w:ilvl w:val="0"/>
           <w:numId w:val="10"/>
         </w:numPr>
+        <w:ind w:firstLine="360"/>
         <w:rPr>
           <w:lang w:val="fr-FR"/>
         </w:rPr>
@@ -605,6 +607,7 @@
           <w:ilvl w:val="0"/>
           <w:numId w:val="10"/>
         </w:numPr>
+        <w:ind w:firstLine="360"/>
       </w:pPr>
       <w:r>
         <w:t>Hébergement Web Existant.</w:t>
@@ -616,6 +619,7 @@
           <w:ilvl w:val="0"/>
           <w:numId w:val="10"/>
         </w:numPr>
+        <w:ind w:firstLine="360"/>
       </w:pPr>
       <w:r>
         <w:t>Nom de Domaine Existant.</w:t>
@@ -627,6 +631,7 @@
           <w:ilvl w:val="0"/>
           <w:numId w:val="10"/>
         </w:numPr>
+        <w:ind w:firstLine="360"/>
         <w:rPr>
           <w:lang w:val="fr-FR"/>
         </w:rPr>
@@ -645,9 +650,14 @@
       <w:r>
         <w:t xml:space="preserve">Ressources </w:t>
       </w:r>
+      <w:proofErr w:type="spellStart"/>
       <w:proofErr w:type="gramStart"/>
       <w:r>
-        <w:t>Existantes :</w:t>
+        <w:t>Existantes</w:t>
+      </w:r>
+      <w:proofErr w:type="spellEnd"/>
+      <w:r>
+        <w:t xml:space="preserve"> :</w:t>
       </w:r>
       <w:proofErr w:type="gramEnd"/>
     </w:p>
@@ -657,6 +667,7 @@
           <w:ilvl w:val="0"/>
           <w:numId w:val="11"/>
         </w:numPr>
+        <w:ind w:firstLine="360"/>
         <w:rPr>
           <w:lang w:val="fr-FR"/>
         </w:rPr>
@@ -674,6 +685,7 @@
           <w:ilvl w:val="0"/>
           <w:numId w:val="11"/>
         </w:numPr>
+        <w:ind w:firstLine="360"/>
         <w:rPr>
           <w:lang w:val="fr-FR"/>
         </w:rPr>
@@ -692,9 +704,14 @@
       <w:r>
         <w:t xml:space="preserve">Descriptif </w:t>
       </w:r>
+      <w:proofErr w:type="spellStart"/>
       <w:proofErr w:type="gramStart"/>
       <w:r>
-        <w:t>Graphique :</w:t>
+        <w:t>Graphique</w:t>
+      </w:r>
+      <w:proofErr w:type="spellEnd"/>
+      <w:r>
+        <w:t xml:space="preserve"> :</w:t>
       </w:r>
       <w:proofErr w:type="gramEnd"/>
     </w:p>
@@ -704,6 +721,7 @@
           <w:ilvl w:val="0"/>
           <w:numId w:val="12"/>
         </w:numPr>
+        <w:ind w:firstLine="360"/>
         <w:rPr>
           <w:lang w:val="fr-FR"/>
         </w:rPr>
@@ -721,6 +739,7 @@
           <w:ilvl w:val="0"/>
           <w:numId w:val="12"/>
         </w:numPr>
+        <w:ind w:firstLine="360"/>
         <w:rPr>
           <w:lang w:val="fr-FR"/>
         </w:rPr>
@@ -766,6 +785,7 @@
           <w:ilvl w:val="0"/>
           <w:numId w:val="12"/>
         </w:numPr>
+        <w:ind w:firstLine="360"/>
       </w:pPr>
       <w:r>
         <w:t>Maquette Non Encore Réalisée.</w:t>
@@ -790,6 +810,7 @@
           <w:ilvl w:val="0"/>
           <w:numId w:val="13"/>
         </w:numPr>
+        <w:ind w:firstLine="360"/>
       </w:pPr>
       <w:r>
         <w:t>Grandes Sections :</w:t>
@@ -801,6 +822,7 @@
           <w:ilvl w:val="1"/>
           <w:numId w:val="13"/>
         </w:numPr>
+        <w:ind w:firstLine="360"/>
       </w:pPr>
       <w:r>
         <w:t>Page d'Accueil</w:t>
@@ -812,6 +834,7 @@
           <w:ilvl w:val="1"/>
           <w:numId w:val="13"/>
         </w:numPr>
+        <w:ind w:firstLine="360"/>
       </w:pPr>
       <w:r>
         <w:t>Pages de Catégories de Services</w:t>
@@ -823,6 +846,7 @@
           <w:ilvl w:val="1"/>
           <w:numId w:val="13"/>
         </w:numPr>
+        <w:ind w:firstLine="360"/>
       </w:pPr>
       <w:r>
         <w:t>Pages de Profils Freelancer</w:t>
@@ -834,10 +858,13 @@
           <w:ilvl w:val="1"/>
           <w:numId w:val="13"/>
         </w:numPr>
+        <w:ind w:firstLine="360"/>
       </w:pPr>
       <w:r>
         <w:t>Page de Contact/Assistance</w:t>
       </w:r>
+      <w:bookmarkStart w:id="0" w:name="_GoBack"/>
+      <w:bookmarkEnd w:id="0"/>
     </w:p>
     <w:p>
       <w:pPr>
@@ -845,6 +872,7 @@
           <w:ilvl w:val="1"/>
           <w:numId w:val="13"/>
         </w:numPr>
+        <w:ind w:firstLine="360"/>
       </w:pPr>
       <w:r>
         <w:t>Blog</w:t>
@@ -856,6 +884,7 @@
           <w:ilvl w:val="0"/>
           <w:numId w:val="13"/>
         </w:numPr>
+        <w:ind w:firstLine="360"/>
       </w:pPr>
       <w:r>
         <w:t>Pages Principales :</w:t>
@@ -867,6 +896,7 @@
           <w:ilvl w:val="1"/>
           <w:numId w:val="13"/>
         </w:numPr>
+        <w:ind w:firstLine="360"/>
       </w:pPr>
       <w:r>
         <w:t>Création de Compte</w:t>
@@ -878,6 +908,7 @@
           <w:ilvl w:val="1"/>
           <w:numId w:val="13"/>
         </w:numPr>
+        <w:ind w:firstLine="360"/>
       </w:pPr>
       <w:r>
         <w:t>Recherche de Freelancers</w:t>
@@ -889,8 +920,10 @@
           <w:ilvl w:val="1"/>
           <w:numId w:val="13"/>
         </w:numPr>
-      </w:pPr>
-      <w:r>
+        <w:ind w:firstLine="360"/>
+      </w:pPr>
+      <w:r>
+        <w:lastRenderedPageBreak/>
         <w:t>Processus de Commande</w:t>
       </w:r>
     </w:p>
@@ -900,9 +933,9 @@
           <w:ilvl w:val="1"/>
           <w:numId w:val="13"/>
         </w:numPr>
-      </w:pPr>
-      <w:r>
-        <w:lastRenderedPageBreak/>
+        <w:ind w:firstLine="360"/>
+      </w:pPr>
+      <w:r>
         <w:t>Tableau de Bord des Freelancers</w:t>
       </w:r>
     </w:p>
@@ -912,6 +945,7 @@
           <w:ilvl w:val="0"/>
           <w:numId w:val="13"/>
         </w:numPr>
+        <w:ind w:firstLine="360"/>
       </w:pPr>
       <w:r>
         <w:t>Blog Prévu.</w:t>
@@ -921,12 +955,22 @@
       <w:pPr>
         <w:ind w:left="360"/>
       </w:pPr>
-      <w:r>
-        <w:t xml:space="preserve">Prestations </w:t>
-      </w:r>
+      <w:proofErr w:type="spellStart"/>
+      <w:r>
+        <w:t>Prestations</w:t>
+      </w:r>
+      <w:proofErr w:type="spellEnd"/>
+      <w:r>
+        <w:t xml:space="preserve"> </w:t>
+      </w:r>
+      <w:proofErr w:type="spellStart"/>
       <w:proofErr w:type="gramStart"/>
       <w:r>
-        <w:t>Attendues :</w:t>
+        <w:t>Attendues</w:t>
+      </w:r>
+      <w:proofErr w:type="spellEnd"/>
+      <w:r>
+        <w:t xml:space="preserve"> :</w:t>
       </w:r>
       <w:proofErr w:type="gramEnd"/>
     </w:p>
@@ -1059,8 +1103,6 @@
           <w:lang w:val="fr-FR"/>
         </w:rPr>
       </w:pPr>
-      <w:bookmarkStart w:id="0" w:name="_GoBack"/>
-      <w:bookmarkEnd w:id="0"/>
     </w:p>
     <w:sectPr>
       <w:pgSz w:w="12240" w:h="15840"/>
@@ -1420,7 +1462,7 @@
   <w:abstractNum w:abstractNumId="3" w15:restartNumberingAfterBreak="0">
     <w:nsid w:val="24F04B29"/>
     <w:multiLevelType w:val="multilevel"/>
-    <w:tmpl w:val="7772DE66"/>
+    <w:tmpl w:val="1756B30E"/>
     <w:lvl w:ilvl="0">
       <w:start w:val="1"/>
       <w:numFmt w:val="decimal"/>
@@ -1432,6 +1474,9 @@
         </w:tabs>
         <w:ind w:left="720" w:hanging="360"/>
       </w:pPr>
+      <w:rPr>
+        <w:lang w:val="en-US"/>
+      </w:rPr>
     </w:lvl>
     <w:lvl w:ilvl="1" w:tentative="1">
       <w:start w:val="1"/>
@@ -3126,6 +3171,7 @@
   <w:style w:type="character" w:default="1" w:styleId="Policepardfaut">
     <w:name w:val="Default Paragraph Font"/>
     <w:uiPriority w:val="1"/>
+    <w:semiHidden/>
     <w:unhideWhenUsed/>
   </w:style>
   <w:style w:type="table" w:default="1" w:styleId="TableauNormal">

</xml_diff>